<commit_message>
Added Analyse (not finished yet), and fixed a few minor errors in Kravspecifikation.docx (2 typos and a 2.3 not being written as a sub-requirement).
</commit_message>
<xml_diff>
--- a/dokumenter/Kravspecifikation.docx
+++ b/dokumenter/Kravspecifikation.docx
@@ -588,7 +588,13 @@
         <w:t>Beskrivelse:</w:t>
       </w:r>
       <w:r>
-        <w:t xml:space="preserve"> Børn i 1. - 3. klasse (6-10 år gamle) skal indenfor 5 min selv kunne betjene spillet.</w:t>
+        <w:t xml:space="preserve"> Børn i 1. - 3. klasse (6-10 år gamle) skal indenfor 5 min</w:t>
+      </w:r>
+      <w:r>
+        <w:t>.</w:t>
+      </w:r>
+      <w:r>
+        <w:t xml:space="preserve"> selv kunne betjene spillet.</w:t>
       </w:r>
     </w:p>
     <w:p>
@@ -832,7 +838,13 @@
         <w:t>Eksempel:</w:t>
       </w:r>
       <w:r>
-        <w:t xml:space="preserve"> I stedet for at skrive tallene i spillet med tastaturet, kan det fx vælges fra en menu med musen.</w:t>
+        <w:t xml:space="preserve"> I stedet for at skrive tallene i sp</w:t>
+      </w:r>
+      <w:r>
+        <w:t>illet med tastaturet, kan det f.eks.</w:t>
+      </w:r>
+      <w:r>
+        <w:t xml:space="preserve"> vælges fra en menu med musen.</w:t>
       </w:r>
       <w:r>
         <w:br/>
@@ -874,7 +886,16 @@
         <w:t>Type:</w:t>
       </w:r>
       <w:r>
-        <w:t xml:space="preserve"> Selvstændigt krav</w:t>
+        <w:t xml:space="preserve"> </w:t>
+      </w:r>
+      <w:r>
+        <w:t xml:space="preserve">Subkrav til 2.1, da udelukkende kontrol med musen vil gøre styringen af </w:t>
+      </w:r>
+      <w:r>
+        <w:t>programmet betydeligt</w:t>
+      </w:r>
+      <w:r>
+        <w:t xml:space="preserve"> nemmere, samt holde fokus på skærmen hele tiden.</w:t>
       </w:r>
     </w:p>
     <w:p>
@@ -1570,7 +1591,7 @@
         <w:sz w:val="20"/>
         <w:szCs w:val="20"/>
       </w:rPr>
-      <w:t>2</w:t>
+      <w:t>4</w:t>
     </w:r>
     <w:r>
       <w:rPr>
@@ -4319,126 +4340,126 @@
     </dgm:pt>
   </dgm:ptLst>
   <dgm:cxnLst>
+    <dgm:cxn modelId="{C591CEBB-8691-46AC-8FBA-145AE0A2F99A}" srcId="{9512A958-DBE2-439B-9317-8C6A0AE4624A}" destId="{D3C751A0-2471-4F62-9B3F-D629E57F1CD5}" srcOrd="1" destOrd="0" parTransId="{F030750C-862D-43BF-A752-6C388D585CA1}" sibTransId="{215344F0-E720-48C6-84F2-B71D80432EBE}"/>
+    <dgm:cxn modelId="{068ABA46-EA1F-4645-AAF6-9D894BA34F53}" srcId="{9512A958-DBE2-439B-9317-8C6A0AE4624A}" destId="{20224679-8B01-4445-A322-DB65C1B4A024}" srcOrd="2" destOrd="0" parTransId="{174213F3-014C-42DB-A091-71403B14450F}" sibTransId="{F42E1C49-5E10-41AA-B762-7C31960010C0}"/>
+    <dgm:cxn modelId="{BBED2060-6AC3-46F6-9B10-86150BDB724F}" type="presOf" srcId="{BA0844BA-DADC-4185-B0DF-EB2C41CA5606}" destId="{3557F83B-30BE-4852-B1E7-1C8F810DB78F}" srcOrd="0" destOrd="0" presId="urn:microsoft.com/office/officeart/2005/8/layout/hierarchy2"/>
+    <dgm:cxn modelId="{59EDEC42-65BC-4BFC-BF3F-17DD81B888FD}" type="presOf" srcId="{E1874A58-0F07-403D-B4EB-9BAC86F3484A}" destId="{805CCE68-AD46-4D90-8BE5-92CD548395D0}" srcOrd="0" destOrd="0" presId="urn:microsoft.com/office/officeart/2005/8/layout/hierarchy2"/>
+    <dgm:cxn modelId="{EF2EDEDD-E131-4FB7-83D9-C08409E8C44B}" srcId="{7A1F04CE-FCE6-4C4F-80FB-9736A00936F9}" destId="{2327DE10-1658-4201-BDB8-638501B54D7A}" srcOrd="0" destOrd="0" parTransId="{F9D4CBA4-08E2-4AD8-8D54-5D1E1801CB55}" sibTransId="{1F6CCB5E-3FC4-4423-A1AF-702818340BB6}"/>
+    <dgm:cxn modelId="{C30960CA-2F72-4A26-B84E-B447AE53F761}" type="presOf" srcId="{BA0844BA-DADC-4185-B0DF-EB2C41CA5606}" destId="{1B58A12B-20AD-43BC-87D8-DCAA98920F58}" srcOrd="1" destOrd="0" presId="urn:microsoft.com/office/officeart/2005/8/layout/hierarchy2"/>
+    <dgm:cxn modelId="{7A561658-D8B1-4BF4-8360-96350DA0415E}" srcId="{20224679-8B01-4445-A322-DB65C1B4A024}" destId="{C885108D-1B9A-4714-AE19-137E854CA7C4}" srcOrd="1" destOrd="0" parTransId="{BA0844BA-DADC-4185-B0DF-EB2C41CA5606}" sibTransId="{C61A303D-525E-4A8F-92A4-F20DCA73FB5D}"/>
+    <dgm:cxn modelId="{129A59D0-7AC6-4DD8-AA77-63E1002383C6}" type="presOf" srcId="{95415D99-704A-45A8-B55D-B7B66E5882FC}" destId="{FF1F9F94-74FD-4096-8D96-41928A42783A}" srcOrd="0" destOrd="0" presId="urn:microsoft.com/office/officeart/2005/8/layout/hierarchy2"/>
+    <dgm:cxn modelId="{5B465909-C1DA-4759-8CC1-FEA51BD9FA2E}" type="presOf" srcId="{D3C751A0-2471-4F62-9B3F-D629E57F1CD5}" destId="{6C72AB68-CBBF-4932-A83A-8F3052030469}" srcOrd="0" destOrd="0" presId="urn:microsoft.com/office/officeart/2005/8/layout/hierarchy2"/>
+    <dgm:cxn modelId="{40251B67-A85A-427E-BCB1-BECCCABA7A41}" type="presOf" srcId="{9512A958-DBE2-439B-9317-8C6A0AE4624A}" destId="{A368F4CD-581F-4690-A4B0-433F9D5F8A9A}" srcOrd="0" destOrd="0" presId="urn:microsoft.com/office/officeart/2005/8/layout/hierarchy2"/>
+    <dgm:cxn modelId="{8A258BFD-8BF1-4794-802A-641998FB933F}" type="presOf" srcId="{0532310A-33F7-4A4A-A1A1-825B9EA57326}" destId="{47035E42-CACA-44FE-86B5-B9135C399509}" srcOrd="0" destOrd="0" presId="urn:microsoft.com/office/officeart/2005/8/layout/hierarchy2"/>
+    <dgm:cxn modelId="{E1A91C8A-790B-4472-A91C-59DC0F1A0380}" type="presOf" srcId="{8C316476-676B-4033-B877-FBDCD8DEA5B3}" destId="{692EFBF5-0504-4ECF-8239-1ED53ACD60E5}" srcOrd="0" destOrd="0" presId="urn:microsoft.com/office/officeart/2005/8/layout/hierarchy2"/>
+    <dgm:cxn modelId="{661E635B-33A7-48F1-B8AB-ED833150F970}" srcId="{20224679-8B01-4445-A322-DB65C1B4A024}" destId="{CF3DDF49-A4C1-4FE2-B4DB-B30A4601F38F}" srcOrd="0" destOrd="0" parTransId="{DD4F708B-872C-4D5F-B84D-29489500C1D9}" sibTransId="{82B3C83A-E82B-4569-805D-163D6C21B45E}"/>
+    <dgm:cxn modelId="{951AB0EF-10FF-4365-BA1D-99C915A80244}" type="presOf" srcId="{CF3DDF49-A4C1-4FE2-B4DB-B30A4601F38F}" destId="{B86977A3-644D-43D2-807F-9E309A4A0D94}" srcOrd="0" destOrd="0" presId="urn:microsoft.com/office/officeart/2005/8/layout/hierarchy2"/>
+    <dgm:cxn modelId="{8A595DCF-87C0-4C4E-A266-0C964D5BB51D}" type="presOf" srcId="{7D1539A3-98FA-407B-B00C-6E1455417435}" destId="{76B25D65-D6B8-4A12-B26A-8508340C18FD}" srcOrd="1" destOrd="0" presId="urn:microsoft.com/office/officeart/2005/8/layout/hierarchy2"/>
+    <dgm:cxn modelId="{DC87ABE9-98B1-4625-9217-71097E7D2500}" type="presOf" srcId="{20224679-8B01-4445-A322-DB65C1B4A024}" destId="{CEDADC1E-7E28-45DE-AC64-A46B16D72957}" srcOrd="0" destOrd="0" presId="urn:microsoft.com/office/officeart/2005/8/layout/hierarchy2"/>
+    <dgm:cxn modelId="{03ADE938-0BDC-40CD-909D-3AAB97FE09DF}" type="presOf" srcId="{E1874A58-0F07-403D-B4EB-9BAC86F3484A}" destId="{E63A32D5-2B6A-48CE-97A7-ABB0C2F03CBF}" srcOrd="1" destOrd="0" presId="urn:microsoft.com/office/officeart/2005/8/layout/hierarchy2"/>
+    <dgm:cxn modelId="{28D430A6-D475-4ECB-951D-D3BD3F87272D}" type="presOf" srcId="{6D6D02E8-EE66-4E29-A182-075AF42C25ED}" destId="{373C10A3-32B9-44B4-84DB-53B194D65C8A}" srcOrd="0" destOrd="0" presId="urn:microsoft.com/office/officeart/2005/8/layout/hierarchy2"/>
+    <dgm:cxn modelId="{7D186F80-50B7-4A8C-9B6C-AD7B680000BD}" srcId="{8C316476-676B-4033-B877-FBDCD8DEA5B3}" destId="{F5A0978A-A50A-4E4E-8E7F-297D7F704919}" srcOrd="1" destOrd="0" parTransId="{3ECCA239-40C3-4716-B807-8F76FA8E2F4F}" sibTransId="{5EDD012B-71C9-41CA-8F0D-C010441EB996}"/>
+    <dgm:cxn modelId="{08D73DA9-24A9-4111-8067-19EF7C0F138C}" type="presOf" srcId="{74C0935A-EACB-4691-BF4E-1D83F9F53DD6}" destId="{521AA742-E26C-4EC3-BAE0-C4BCD67B4F02}" srcOrd="1" destOrd="0" presId="urn:microsoft.com/office/officeart/2005/8/layout/hierarchy2"/>
+    <dgm:cxn modelId="{372B43AF-7AF6-4545-8DAF-DFC83A23F8FF}" srcId="{9512A958-DBE2-439B-9317-8C6A0AE4624A}" destId="{8C316476-676B-4033-B877-FBDCD8DEA5B3}" srcOrd="3" destOrd="0" parTransId="{2216B90C-0572-4C4D-ADDB-C2EAA7379147}" sibTransId="{73D742B9-A89C-4BBE-B395-5F810198CB03}"/>
+    <dgm:cxn modelId="{605751C7-9A0D-4419-8DE8-58101AD495A2}" type="presOf" srcId="{A7926914-3026-4A2D-BC4D-7C52E74B4AE8}" destId="{782E252D-1928-4E18-B4FC-845B75DC65B9}" srcOrd="0" destOrd="0" presId="urn:microsoft.com/office/officeart/2005/8/layout/hierarchy2"/>
+    <dgm:cxn modelId="{3C24AEC4-65A8-494C-803D-17F90D7BF384}" type="presOf" srcId="{95415D99-704A-45A8-B55D-B7B66E5882FC}" destId="{737CC01A-B8B5-49DF-9D50-389A1FBB0FEB}" srcOrd="1" destOrd="0" presId="urn:microsoft.com/office/officeart/2005/8/layout/hierarchy2"/>
+    <dgm:cxn modelId="{96BEC659-958B-483B-A4CF-1138352AF9B1}" type="presOf" srcId="{6DFE1042-E760-42C9-84D2-D7569B9DE46D}" destId="{E146AE9C-7768-48BE-84E2-AA1AEFD13F75}" srcOrd="0" destOrd="0" presId="urn:microsoft.com/office/officeart/2005/8/layout/hierarchy2"/>
+    <dgm:cxn modelId="{44A5EC90-E763-4026-BA15-0F2863FB925F}" type="presOf" srcId="{9CB7207E-6C7B-4D66-829A-B1AA6A1A6055}" destId="{8E03C2E3-656C-48B9-B5B2-48E2DE841695}" srcOrd="0" destOrd="0" presId="urn:microsoft.com/office/officeart/2005/8/layout/hierarchy2"/>
+    <dgm:cxn modelId="{79A6402D-A205-43B3-8612-3062500F51F7}" type="presOf" srcId="{A031D252-D580-4756-9335-C005826058A4}" destId="{046815F7-9DB8-48C5-80E8-F4198E842F6C}" srcOrd="1" destOrd="0" presId="urn:microsoft.com/office/officeart/2005/8/layout/hierarchy2"/>
+    <dgm:cxn modelId="{0ACB5ED0-E47E-4D14-BF35-96D08645B934}" srcId="{8C316476-676B-4033-B877-FBDCD8DEA5B3}" destId="{61F5A29F-1395-49DB-9412-04C7D50169D2}" srcOrd="0" destOrd="0" parTransId="{74C0935A-EACB-4691-BF4E-1D83F9F53DD6}" sibTransId="{77F2EC85-2125-4778-B452-5A47008C6C11}"/>
+    <dgm:cxn modelId="{2E98C141-7F1A-43CD-9B23-411C9A231962}" srcId="{9512A958-DBE2-439B-9317-8C6A0AE4624A}" destId="{6DFE1042-E760-42C9-84D2-D7569B9DE46D}" srcOrd="0" destOrd="0" parTransId="{A6B8D365-435F-4013-9F88-D88DD765003B}" sibTransId="{B62906C6-6198-439F-8942-4CE4CAED5ED5}"/>
+    <dgm:cxn modelId="{C605113E-437F-446F-AE32-9988D4549FF8}" type="presOf" srcId="{3ECCA239-40C3-4716-B807-8F76FA8E2F4F}" destId="{31BE62A8-B1BD-4E9C-BF1D-D6185FE83641}" srcOrd="0" destOrd="0" presId="urn:microsoft.com/office/officeart/2005/8/layout/hierarchy2"/>
+    <dgm:cxn modelId="{6E5557D2-3465-46D9-9CE6-174FBCF22CF6}" type="presOf" srcId="{6C97B30F-2880-4E77-8BF7-2028E9E75CA0}" destId="{3DB10A70-3942-4440-BCBE-FCA37E07897B}" srcOrd="0" destOrd="0" presId="urn:microsoft.com/office/officeart/2005/8/layout/hierarchy2"/>
+    <dgm:cxn modelId="{57DA74C0-62AE-4708-98B9-245C10262A2F}" srcId="{F0D747A6-CCF3-4651-87CB-CE68AFD5A74A}" destId="{9CB7207E-6C7B-4D66-829A-B1AA6A1A6055}" srcOrd="1" destOrd="0" parTransId="{7D1539A3-98FA-407B-B00C-6E1455417435}" sibTransId="{456495D5-8036-440C-9DB9-8E40D6B9A218}"/>
+    <dgm:cxn modelId="{04DFEAD8-DECD-4D4C-B663-211AFA87C73D}" type="presOf" srcId="{74C0935A-EACB-4691-BF4E-1D83F9F53DD6}" destId="{D3FB375D-2AC8-42EE-92BF-5D2A42F8374D}" srcOrd="0" destOrd="0" presId="urn:microsoft.com/office/officeart/2005/8/layout/hierarchy2"/>
+    <dgm:cxn modelId="{BD1D0338-8251-489D-AA2C-50768B17F920}" type="presOf" srcId="{F9D4CBA4-08E2-4AD8-8D54-5D1E1801CB55}" destId="{95663AC0-530C-410D-8471-5F8E41FEDDDF}" srcOrd="0" destOrd="0" presId="urn:microsoft.com/office/officeart/2005/8/layout/hierarchy2"/>
+    <dgm:cxn modelId="{0B9F5F38-C332-4362-8A24-90219ADB674D}" type="presOf" srcId="{F5A0978A-A50A-4E4E-8E7F-297D7F704919}" destId="{B6A166ED-1E8A-4C2B-A9B1-5D27CA6C3505}" srcOrd="0" destOrd="0" presId="urn:microsoft.com/office/officeart/2005/8/layout/hierarchy2"/>
+    <dgm:cxn modelId="{D40619DE-8201-48F0-BF2B-6B4F4DAA302A}" type="presOf" srcId="{F9D4CBA4-08E2-4AD8-8D54-5D1E1801CB55}" destId="{3366583F-C659-4E90-879D-E6967E0ABB44}" srcOrd="1" destOrd="0" presId="urn:microsoft.com/office/officeart/2005/8/layout/hierarchy2"/>
+    <dgm:cxn modelId="{DB903030-0E41-4925-9862-6E10D2EB6541}" type="presOf" srcId="{7D1539A3-98FA-407B-B00C-6E1455417435}" destId="{AD06C940-7278-4A40-BBAE-DECAD786C94E}" srcOrd="0" destOrd="0" presId="urn:microsoft.com/office/officeart/2005/8/layout/hierarchy2"/>
+    <dgm:cxn modelId="{B6755FFE-0D2F-4EAA-A77E-815E6CF418A7}" type="presOf" srcId="{6D6D02E8-EE66-4E29-A182-075AF42C25ED}" destId="{8AE55807-EA17-4639-A5E5-571256A952D7}" srcOrd="1" destOrd="0" presId="urn:microsoft.com/office/officeart/2005/8/layout/hierarchy2"/>
+    <dgm:cxn modelId="{EA3BB444-49C8-43FD-A1E1-DCDE2AEFD599}" type="presOf" srcId="{F0D747A6-CCF3-4651-87CB-CE68AFD5A74A}" destId="{D9E3C0F0-15F1-4367-97EC-7C2F61962F7B}" srcOrd="0" destOrd="0" presId="urn:microsoft.com/office/officeart/2005/8/layout/hierarchy2"/>
+    <dgm:cxn modelId="{A6018D4A-0EAE-4355-88FE-16C45A1E3ED5}" type="presOf" srcId="{3BC2B094-E888-4B34-8123-1C46356090AC}" destId="{440F6261-5B5E-4CC0-89CE-D013193C1BDC}" srcOrd="0" destOrd="0" presId="urn:microsoft.com/office/officeart/2005/8/layout/hierarchy2"/>
+    <dgm:cxn modelId="{31F8907B-3570-42C4-B5EC-C08C0DB57FAC}" type="presOf" srcId="{A031D252-D580-4756-9335-C005826058A4}" destId="{EA212A43-14D1-460D-921D-E83019F52411}" srcOrd="0" destOrd="0" presId="urn:microsoft.com/office/officeart/2005/8/layout/hierarchy2"/>
+    <dgm:cxn modelId="{8440F47D-C806-4EE9-82A1-037BD789F257}" type="presOf" srcId="{0532310A-33F7-4A4A-A1A1-825B9EA57326}" destId="{649B5ACF-E7EF-4563-9A47-6FE57E5A4ECC}" srcOrd="1" destOrd="0" presId="urn:microsoft.com/office/officeart/2005/8/layout/hierarchy2"/>
+    <dgm:cxn modelId="{3A261FAE-30D0-4083-8E10-C3D4CA4F17CB}" type="presOf" srcId="{3ECCA239-40C3-4716-B807-8F76FA8E2F4F}" destId="{5487F5C6-70F3-40CF-8B6A-B8BCFFE951A2}" srcOrd="1" destOrd="0" presId="urn:microsoft.com/office/officeart/2005/8/layout/hierarchy2"/>
+    <dgm:cxn modelId="{C274B791-D6CC-4869-8FA7-6E6E4A159AA6}" srcId="{D3C751A0-2471-4F62-9B3F-D629E57F1CD5}" destId="{F0D747A6-CCF3-4651-87CB-CE68AFD5A74A}" srcOrd="0" destOrd="0" parTransId="{A031D252-D580-4756-9335-C005826058A4}" sibTransId="{54E6FAC3-A0BE-4C9F-B042-9630C617F848}"/>
+    <dgm:cxn modelId="{842BF25A-C2D7-43DB-B879-397F59A0246E}" type="presOf" srcId="{DD4F708B-872C-4D5F-B84D-29489500C1D9}" destId="{9DCD7125-0F43-43B4-BFFE-0652B4173790}" srcOrd="1" destOrd="0" presId="urn:microsoft.com/office/officeart/2005/8/layout/hierarchy2"/>
+    <dgm:cxn modelId="{DC896752-81C6-4551-ACC0-40498505E18D}" type="presOf" srcId="{61F5A29F-1395-49DB-9412-04C7D50169D2}" destId="{FEFC4D71-D2CF-4E9A-9D4A-9B06B29089C9}" srcOrd="0" destOrd="0" presId="urn:microsoft.com/office/officeart/2005/8/layout/hierarchy2"/>
+    <dgm:cxn modelId="{884815A3-BF15-486C-863C-E688CDAE6CD5}" type="presOf" srcId="{2327DE10-1658-4201-BDB8-638501B54D7A}" destId="{5DC39D1C-A74D-47C0-8420-71E174FFCBE6}" srcOrd="0" destOrd="0" presId="urn:microsoft.com/office/officeart/2005/8/layout/hierarchy2"/>
+    <dgm:cxn modelId="{5544D401-7AB1-4F75-912B-05E2A3488B47}" type="presOf" srcId="{C885108D-1B9A-4714-AE19-137E854CA7C4}" destId="{2715B5A7-5852-424C-807D-6E650AA53AE4}" srcOrd="0" destOrd="0" presId="urn:microsoft.com/office/officeart/2005/8/layout/hierarchy2"/>
+    <dgm:cxn modelId="{02E6F61C-4A17-404A-827D-E9E870646FB6}" srcId="{6DFE1042-E760-42C9-84D2-D7569B9DE46D}" destId="{3BC2B094-E888-4B34-8123-1C46356090AC}" srcOrd="1" destOrd="0" parTransId="{6D6D02E8-EE66-4E29-A182-075AF42C25ED}" sibTransId="{EC0BD43B-4917-4D42-A89C-60B9202B2BE7}"/>
+    <dgm:cxn modelId="{512AA32D-B73B-4CF8-9277-CFCC842E6DA8}" type="presOf" srcId="{DD4F708B-872C-4D5F-B84D-29489500C1D9}" destId="{FD9DA800-AACD-40F6-8951-B4E678E8B6DD}" srcOrd="0" destOrd="0" presId="urn:microsoft.com/office/officeart/2005/8/layout/hierarchy2"/>
+    <dgm:cxn modelId="{6653DAA6-2C4F-410C-B305-39023414DC04}" srcId="{6DFE1042-E760-42C9-84D2-D7569B9DE46D}" destId="{7A1F04CE-FCE6-4C4F-80FB-9736A00936F9}" srcOrd="0" destOrd="0" parTransId="{E1874A58-0F07-403D-B4EB-9BAC86F3484A}" sibTransId="{3E9937A5-619E-4532-AF1C-94519500AD63}"/>
     <dgm:cxn modelId="{8C566A85-50BB-430E-A3C5-275831D233AF}" srcId="{D3C751A0-2471-4F62-9B3F-D629E57F1CD5}" destId="{A7926914-3026-4A2D-BC4D-7C52E74B4AE8}" srcOrd="1" destOrd="0" parTransId="{95415D99-704A-45A8-B55D-B7B66E5882FC}" sibTransId="{C26C67DE-DC25-444B-9650-968096B9207B}"/>
-    <dgm:cxn modelId="{6653DAA6-2C4F-410C-B305-39023414DC04}" srcId="{6DFE1042-E760-42C9-84D2-D7569B9DE46D}" destId="{7A1F04CE-FCE6-4C4F-80FB-9736A00936F9}" srcOrd="0" destOrd="0" parTransId="{E1874A58-0F07-403D-B4EB-9BAC86F3484A}" sibTransId="{3E9937A5-619E-4532-AF1C-94519500AD63}"/>
-    <dgm:cxn modelId="{47EBC1AD-3350-4269-96BF-90B6EAB1B6E7}" type="presOf" srcId="{BA0844BA-DADC-4185-B0DF-EB2C41CA5606}" destId="{3557F83B-30BE-4852-B1E7-1C8F810DB78F}" srcOrd="0" destOrd="0" presId="urn:microsoft.com/office/officeart/2005/8/layout/hierarchy2"/>
-    <dgm:cxn modelId="{3CE4404D-6009-4CE2-8B41-C4569B43DF81}" type="presOf" srcId="{6D6D02E8-EE66-4E29-A182-075AF42C25ED}" destId="{8AE55807-EA17-4639-A5E5-571256A952D7}" srcOrd="1" destOrd="0" presId="urn:microsoft.com/office/officeart/2005/8/layout/hierarchy2"/>
-    <dgm:cxn modelId="{335C2B35-D84B-4E36-9378-4F129D7A3DE6}" type="presOf" srcId="{0532310A-33F7-4A4A-A1A1-825B9EA57326}" destId="{47035E42-CACA-44FE-86B5-B9135C399509}" srcOrd="0" destOrd="0" presId="urn:microsoft.com/office/officeart/2005/8/layout/hierarchy2"/>
-    <dgm:cxn modelId="{C5F524F7-9D19-4C4D-8DA8-D08E86164FE6}" type="presOf" srcId="{A7926914-3026-4A2D-BC4D-7C52E74B4AE8}" destId="{782E252D-1928-4E18-B4FC-845B75DC65B9}" srcOrd="0" destOrd="0" presId="urn:microsoft.com/office/officeart/2005/8/layout/hierarchy2"/>
-    <dgm:cxn modelId="{D880CB0D-5302-402F-AB91-6E6602451F0D}" type="presOf" srcId="{95415D99-704A-45A8-B55D-B7B66E5882FC}" destId="{737CC01A-B8B5-49DF-9D50-389A1FBB0FEB}" srcOrd="1" destOrd="0" presId="urn:microsoft.com/office/officeart/2005/8/layout/hierarchy2"/>
-    <dgm:cxn modelId="{372B43AF-7AF6-4545-8DAF-DFC83A23F8FF}" srcId="{9512A958-DBE2-439B-9317-8C6A0AE4624A}" destId="{8C316476-676B-4033-B877-FBDCD8DEA5B3}" srcOrd="3" destOrd="0" parTransId="{2216B90C-0572-4C4D-ADDB-C2EAA7379147}" sibTransId="{73D742B9-A89C-4BBE-B395-5F810198CB03}"/>
-    <dgm:cxn modelId="{EF2EDEDD-E131-4FB7-83D9-C08409E8C44B}" srcId="{7A1F04CE-FCE6-4C4F-80FB-9736A00936F9}" destId="{2327DE10-1658-4201-BDB8-638501B54D7A}" srcOrd="0" destOrd="0" parTransId="{F9D4CBA4-08E2-4AD8-8D54-5D1E1801CB55}" sibTransId="{1F6CCB5E-3FC4-4423-A1AF-702818340BB6}"/>
-    <dgm:cxn modelId="{AE71C3FA-91C8-48F0-A2A3-071CC327C8A3}" type="presOf" srcId="{9512A958-DBE2-439B-9317-8C6A0AE4624A}" destId="{A368F4CD-581F-4690-A4B0-433F9D5F8A9A}" srcOrd="0" destOrd="0" presId="urn:microsoft.com/office/officeart/2005/8/layout/hierarchy2"/>
-    <dgm:cxn modelId="{E1E1232C-1C4C-49A5-AC0E-B455FB905DD3}" type="presOf" srcId="{0532310A-33F7-4A4A-A1A1-825B9EA57326}" destId="{649B5ACF-E7EF-4563-9A47-6FE57E5A4ECC}" srcOrd="1" destOrd="0" presId="urn:microsoft.com/office/officeart/2005/8/layout/hierarchy2"/>
-    <dgm:cxn modelId="{418A0E24-0CEF-4CD0-BEEA-9C6447FC9FD0}" type="presOf" srcId="{6DFE1042-E760-42C9-84D2-D7569B9DE46D}" destId="{E146AE9C-7768-48BE-84E2-AA1AEFD13F75}" srcOrd="0" destOrd="0" presId="urn:microsoft.com/office/officeart/2005/8/layout/hierarchy2"/>
-    <dgm:cxn modelId="{47C004B6-4C93-4BB9-8FF1-F571D4B2F06D}" type="presOf" srcId="{6C97B30F-2880-4E77-8BF7-2028E9E75CA0}" destId="{3DB10A70-3942-4440-BCBE-FCA37E07897B}" srcOrd="0" destOrd="0" presId="urn:microsoft.com/office/officeart/2005/8/layout/hierarchy2"/>
     <dgm:cxn modelId="{9EABDF5E-CF2D-4E63-93B2-69F92C2EBF78}" srcId="{F0D747A6-CCF3-4651-87CB-CE68AFD5A74A}" destId="{6C97B30F-2880-4E77-8BF7-2028E9E75CA0}" srcOrd="0" destOrd="0" parTransId="{0532310A-33F7-4A4A-A1A1-825B9EA57326}" sibTransId="{4733DBBA-D715-48E7-9B5E-BE3E4990DF22}"/>
-    <dgm:cxn modelId="{29DA5319-8E34-4997-8A61-165084F89CD6}" type="presOf" srcId="{95415D99-704A-45A8-B55D-B7B66E5882FC}" destId="{FF1F9F94-74FD-4096-8D96-41928A42783A}" srcOrd="0" destOrd="0" presId="urn:microsoft.com/office/officeart/2005/8/layout/hierarchy2"/>
-    <dgm:cxn modelId="{7D186F80-50B7-4A8C-9B6C-AD7B680000BD}" srcId="{8C316476-676B-4033-B877-FBDCD8DEA5B3}" destId="{F5A0978A-A50A-4E4E-8E7F-297D7F704919}" srcOrd="1" destOrd="0" parTransId="{3ECCA239-40C3-4716-B807-8F76FA8E2F4F}" sibTransId="{5EDD012B-71C9-41CA-8F0D-C010441EB996}"/>
-    <dgm:cxn modelId="{52E7D38A-76A3-464A-82ED-F2FB899A2102}" type="presOf" srcId="{A031D252-D580-4756-9335-C005826058A4}" destId="{EA212A43-14D1-460D-921D-E83019F52411}" srcOrd="0" destOrd="0" presId="urn:microsoft.com/office/officeart/2005/8/layout/hierarchy2"/>
-    <dgm:cxn modelId="{2E98C141-7F1A-43CD-9B23-411C9A231962}" srcId="{9512A958-DBE2-439B-9317-8C6A0AE4624A}" destId="{6DFE1042-E760-42C9-84D2-D7569B9DE46D}" srcOrd="0" destOrd="0" parTransId="{A6B8D365-435F-4013-9F88-D88DD765003B}" sibTransId="{B62906C6-6198-439F-8942-4CE4CAED5ED5}"/>
-    <dgm:cxn modelId="{9D70B83C-F4FB-42E9-9B27-3A9C3BF93DB8}" type="presOf" srcId="{7A1F04CE-FCE6-4C4F-80FB-9736A00936F9}" destId="{688A6E97-6440-4EF0-9F41-5FD189047005}" srcOrd="0" destOrd="0" presId="urn:microsoft.com/office/officeart/2005/8/layout/hierarchy2"/>
-    <dgm:cxn modelId="{0ACB5ED0-E47E-4D14-BF35-96D08645B934}" srcId="{8C316476-676B-4033-B877-FBDCD8DEA5B3}" destId="{61F5A29F-1395-49DB-9412-04C7D50169D2}" srcOrd="0" destOrd="0" parTransId="{74C0935A-EACB-4691-BF4E-1D83F9F53DD6}" sibTransId="{77F2EC85-2125-4778-B452-5A47008C6C11}"/>
-    <dgm:cxn modelId="{FF41B944-064A-49B7-89F2-C5C0C028B76F}" type="presOf" srcId="{A031D252-D580-4756-9335-C005826058A4}" destId="{046815F7-9DB8-48C5-80E8-F4198E842F6C}" srcOrd="1" destOrd="0" presId="urn:microsoft.com/office/officeart/2005/8/layout/hierarchy2"/>
-    <dgm:cxn modelId="{D8D6A3EC-60FF-4C94-A863-433F7931CA07}" type="presOf" srcId="{CF3DDF49-A4C1-4FE2-B4DB-B30A4601F38F}" destId="{B86977A3-644D-43D2-807F-9E309A4A0D94}" srcOrd="0" destOrd="0" presId="urn:microsoft.com/office/officeart/2005/8/layout/hierarchy2"/>
-    <dgm:cxn modelId="{57DA74C0-62AE-4708-98B9-245C10262A2F}" srcId="{F0D747A6-CCF3-4651-87CB-CE68AFD5A74A}" destId="{9CB7207E-6C7B-4D66-829A-B1AA6A1A6055}" srcOrd="1" destOrd="0" parTransId="{7D1539A3-98FA-407B-B00C-6E1455417435}" sibTransId="{456495D5-8036-440C-9DB9-8E40D6B9A218}"/>
-    <dgm:cxn modelId="{E60E4E9C-A386-420B-8184-A8B6BB22E22D}" type="presOf" srcId="{9CB7207E-6C7B-4D66-829A-B1AA6A1A6055}" destId="{8E03C2E3-656C-48B9-B5B2-48E2DE841695}" srcOrd="0" destOrd="0" presId="urn:microsoft.com/office/officeart/2005/8/layout/hierarchy2"/>
-    <dgm:cxn modelId="{C591CEBB-8691-46AC-8FBA-145AE0A2F99A}" srcId="{9512A958-DBE2-439B-9317-8C6A0AE4624A}" destId="{D3C751A0-2471-4F62-9B3F-D629E57F1CD5}" srcOrd="1" destOrd="0" parTransId="{F030750C-862D-43BF-A752-6C388D585CA1}" sibTransId="{215344F0-E720-48C6-84F2-B71D80432EBE}"/>
-    <dgm:cxn modelId="{AB0A53AC-F9E4-452E-9B48-FD1A2B5B2E92}" type="presOf" srcId="{DD4F708B-872C-4D5F-B84D-29489500C1D9}" destId="{9DCD7125-0F43-43B4-BFFE-0652B4173790}" srcOrd="1" destOrd="0" presId="urn:microsoft.com/office/officeart/2005/8/layout/hierarchy2"/>
-    <dgm:cxn modelId="{6CCC8806-EC6D-4135-8507-0E7CF26575D9}" type="presOf" srcId="{E1874A58-0F07-403D-B4EB-9BAC86F3484A}" destId="{805CCE68-AD46-4D90-8BE5-92CD548395D0}" srcOrd="0" destOrd="0" presId="urn:microsoft.com/office/officeart/2005/8/layout/hierarchy2"/>
-    <dgm:cxn modelId="{12B3CAA3-4417-4F14-A5B4-075BF771E11C}" type="presOf" srcId="{6D6D02E8-EE66-4E29-A182-075AF42C25ED}" destId="{373C10A3-32B9-44B4-84DB-53B194D65C8A}" srcOrd="0" destOrd="0" presId="urn:microsoft.com/office/officeart/2005/8/layout/hierarchy2"/>
-    <dgm:cxn modelId="{B825CB0F-124F-42A3-848A-8603E0248708}" type="presOf" srcId="{D3C751A0-2471-4F62-9B3F-D629E57F1CD5}" destId="{6C72AB68-CBBF-4932-A83A-8F3052030469}" srcOrd="0" destOrd="0" presId="urn:microsoft.com/office/officeart/2005/8/layout/hierarchy2"/>
-    <dgm:cxn modelId="{B1DC4999-9D75-4B53-A2BA-128537C295B1}" type="presOf" srcId="{F0D747A6-CCF3-4651-87CB-CE68AFD5A74A}" destId="{D9E3C0F0-15F1-4367-97EC-7C2F61962F7B}" srcOrd="0" destOrd="0" presId="urn:microsoft.com/office/officeart/2005/8/layout/hierarchy2"/>
-    <dgm:cxn modelId="{85F3D898-51CA-490A-976C-2D77F0436CA9}" type="presOf" srcId="{E1874A58-0F07-403D-B4EB-9BAC86F3484A}" destId="{E63A32D5-2B6A-48CE-97A7-ABB0C2F03CBF}" srcOrd="1" destOrd="0" presId="urn:microsoft.com/office/officeart/2005/8/layout/hierarchy2"/>
-    <dgm:cxn modelId="{AB80AE76-82FF-4F05-B5BD-A01C696F81AF}" type="presOf" srcId="{74C0935A-EACB-4691-BF4E-1D83F9F53DD6}" destId="{D3FB375D-2AC8-42EE-92BF-5D2A42F8374D}" srcOrd="0" destOrd="0" presId="urn:microsoft.com/office/officeart/2005/8/layout/hierarchy2"/>
-    <dgm:cxn modelId="{E23A722E-400E-464D-87AD-4C4CC1813821}" type="presOf" srcId="{7D1539A3-98FA-407B-B00C-6E1455417435}" destId="{76B25D65-D6B8-4A12-B26A-8508340C18FD}" srcOrd="1" destOrd="0" presId="urn:microsoft.com/office/officeart/2005/8/layout/hierarchy2"/>
-    <dgm:cxn modelId="{613FA849-A784-413E-8A6B-214AEC899A8F}" type="presOf" srcId="{C885108D-1B9A-4714-AE19-137E854CA7C4}" destId="{2715B5A7-5852-424C-807D-6E650AA53AE4}" srcOrd="0" destOrd="0" presId="urn:microsoft.com/office/officeart/2005/8/layout/hierarchy2"/>
-    <dgm:cxn modelId="{99213D7C-C495-46A7-AB59-9F8410E54A21}" type="presOf" srcId="{20224679-8B01-4445-A322-DB65C1B4A024}" destId="{CEDADC1E-7E28-45DE-AC64-A46B16D72957}" srcOrd="0" destOrd="0" presId="urn:microsoft.com/office/officeart/2005/8/layout/hierarchy2"/>
-    <dgm:cxn modelId="{E8C8A43D-21F7-4392-B996-5ACB6647C317}" type="presOf" srcId="{74C0935A-EACB-4691-BF4E-1D83F9F53DD6}" destId="{521AA742-E26C-4EC3-BAE0-C4BCD67B4F02}" srcOrd="1" destOrd="0" presId="urn:microsoft.com/office/officeart/2005/8/layout/hierarchy2"/>
-    <dgm:cxn modelId="{5E7BE53E-0257-4178-9242-476A95A762B0}" type="presOf" srcId="{DD4F708B-872C-4D5F-B84D-29489500C1D9}" destId="{FD9DA800-AACD-40F6-8951-B4E678E8B6DD}" srcOrd="0" destOrd="0" presId="urn:microsoft.com/office/officeart/2005/8/layout/hierarchy2"/>
-    <dgm:cxn modelId="{66FF20CF-F0FE-4746-AB11-8E8CBB378E06}" type="presOf" srcId="{3BC2B094-E888-4B34-8123-1C46356090AC}" destId="{440F6261-5B5E-4CC0-89CE-D013193C1BDC}" srcOrd="0" destOrd="0" presId="urn:microsoft.com/office/officeart/2005/8/layout/hierarchy2"/>
-    <dgm:cxn modelId="{2B0987F4-DEDB-4132-822C-2494D7931843}" type="presOf" srcId="{F5A0978A-A50A-4E4E-8E7F-297D7F704919}" destId="{B6A166ED-1E8A-4C2B-A9B1-5D27CA6C3505}" srcOrd="0" destOrd="0" presId="urn:microsoft.com/office/officeart/2005/8/layout/hierarchy2"/>
-    <dgm:cxn modelId="{528C32F0-F599-4729-8595-8769ADDB9643}" type="presOf" srcId="{61F5A29F-1395-49DB-9412-04C7D50169D2}" destId="{FEFC4D71-D2CF-4E9A-9D4A-9B06B29089C9}" srcOrd="0" destOrd="0" presId="urn:microsoft.com/office/officeart/2005/8/layout/hierarchy2"/>
-    <dgm:cxn modelId="{65DAEAF2-29E1-4EAF-AC5E-01D5B330E628}" type="presOf" srcId="{2327DE10-1658-4201-BDB8-638501B54D7A}" destId="{5DC39D1C-A74D-47C0-8420-71E174FFCBE6}" srcOrd="0" destOrd="0" presId="urn:microsoft.com/office/officeart/2005/8/layout/hierarchy2"/>
-    <dgm:cxn modelId="{C274B791-D6CC-4869-8FA7-6E6E4A159AA6}" srcId="{D3C751A0-2471-4F62-9B3F-D629E57F1CD5}" destId="{F0D747A6-CCF3-4651-87CB-CE68AFD5A74A}" srcOrd="0" destOrd="0" parTransId="{A031D252-D580-4756-9335-C005826058A4}" sibTransId="{54E6FAC3-A0BE-4C9F-B042-9630C617F848}"/>
-    <dgm:cxn modelId="{B72237EA-6BD1-49E4-B412-32F3D56F5BA8}" type="presOf" srcId="{3ECCA239-40C3-4716-B807-8F76FA8E2F4F}" destId="{31BE62A8-B1BD-4E9C-BF1D-D6185FE83641}" srcOrd="0" destOrd="0" presId="urn:microsoft.com/office/officeart/2005/8/layout/hierarchy2"/>
-    <dgm:cxn modelId="{6D2DE85F-3C64-4829-93BC-78174318C1C7}" type="presOf" srcId="{F9D4CBA4-08E2-4AD8-8D54-5D1E1801CB55}" destId="{95663AC0-530C-410D-8471-5F8E41FEDDDF}" srcOrd="0" destOrd="0" presId="urn:microsoft.com/office/officeart/2005/8/layout/hierarchy2"/>
-    <dgm:cxn modelId="{D5F580E8-E5B7-41C4-83DB-4488C6BC59A6}" type="presOf" srcId="{8C316476-676B-4033-B877-FBDCD8DEA5B3}" destId="{692EFBF5-0504-4ECF-8239-1ED53ACD60E5}" srcOrd="0" destOrd="0" presId="urn:microsoft.com/office/officeart/2005/8/layout/hierarchy2"/>
-    <dgm:cxn modelId="{661E635B-33A7-48F1-B8AB-ED833150F970}" srcId="{20224679-8B01-4445-A322-DB65C1B4A024}" destId="{CF3DDF49-A4C1-4FE2-B4DB-B30A4601F38F}" srcOrd="0" destOrd="0" parTransId="{DD4F708B-872C-4D5F-B84D-29489500C1D9}" sibTransId="{82B3C83A-E82B-4569-805D-163D6C21B45E}"/>
-    <dgm:cxn modelId="{BAF07620-D72A-4C16-93CB-4D8D54F755AD}" type="presOf" srcId="{BA0844BA-DADC-4185-B0DF-EB2C41CA5606}" destId="{1B58A12B-20AD-43BC-87D8-DCAA98920F58}" srcOrd="1" destOrd="0" presId="urn:microsoft.com/office/officeart/2005/8/layout/hierarchy2"/>
-    <dgm:cxn modelId="{7A561658-D8B1-4BF4-8360-96350DA0415E}" srcId="{20224679-8B01-4445-A322-DB65C1B4A024}" destId="{C885108D-1B9A-4714-AE19-137E854CA7C4}" srcOrd="1" destOrd="0" parTransId="{BA0844BA-DADC-4185-B0DF-EB2C41CA5606}" sibTransId="{C61A303D-525E-4A8F-92A4-F20DCA73FB5D}"/>
-    <dgm:cxn modelId="{BCE75187-64C0-4F83-A32D-36A1F1A9B1E3}" type="presOf" srcId="{3ECCA239-40C3-4716-B807-8F76FA8E2F4F}" destId="{5487F5C6-70F3-40CF-8B6A-B8BCFFE951A2}" srcOrd="1" destOrd="0" presId="urn:microsoft.com/office/officeart/2005/8/layout/hierarchy2"/>
-    <dgm:cxn modelId="{02E6F61C-4A17-404A-827D-E9E870646FB6}" srcId="{6DFE1042-E760-42C9-84D2-D7569B9DE46D}" destId="{3BC2B094-E888-4B34-8123-1C46356090AC}" srcOrd="1" destOrd="0" parTransId="{6D6D02E8-EE66-4E29-A182-075AF42C25ED}" sibTransId="{EC0BD43B-4917-4D42-A89C-60B9202B2BE7}"/>
-    <dgm:cxn modelId="{6CE82865-A485-4C59-99E3-4014B91D4D96}" type="presOf" srcId="{F9D4CBA4-08E2-4AD8-8D54-5D1E1801CB55}" destId="{3366583F-C659-4E90-879D-E6967E0ABB44}" srcOrd="1" destOrd="0" presId="urn:microsoft.com/office/officeart/2005/8/layout/hierarchy2"/>
-    <dgm:cxn modelId="{068ABA46-EA1F-4645-AAF6-9D894BA34F53}" srcId="{9512A958-DBE2-439B-9317-8C6A0AE4624A}" destId="{20224679-8B01-4445-A322-DB65C1B4A024}" srcOrd="2" destOrd="0" parTransId="{174213F3-014C-42DB-A091-71403B14450F}" sibTransId="{F42E1C49-5E10-41AA-B762-7C31960010C0}"/>
-    <dgm:cxn modelId="{73EC6A44-21E3-4161-B138-8C0A359729C7}" type="presOf" srcId="{7D1539A3-98FA-407B-B00C-6E1455417435}" destId="{AD06C940-7278-4A40-BBAE-DECAD786C94E}" srcOrd="0" destOrd="0" presId="urn:microsoft.com/office/officeart/2005/8/layout/hierarchy2"/>
-    <dgm:cxn modelId="{7083981B-99EC-49A3-803A-2465DB433E42}" type="presParOf" srcId="{A368F4CD-581F-4690-A4B0-433F9D5F8A9A}" destId="{551DEA5B-9598-4D1C-B018-D0C094888096}" srcOrd="0" destOrd="0" presId="urn:microsoft.com/office/officeart/2005/8/layout/hierarchy2"/>
-    <dgm:cxn modelId="{1541D507-D0F3-4003-A849-2D1DAE56EAC9}" type="presParOf" srcId="{551DEA5B-9598-4D1C-B018-D0C094888096}" destId="{E146AE9C-7768-48BE-84E2-AA1AEFD13F75}" srcOrd="0" destOrd="0" presId="urn:microsoft.com/office/officeart/2005/8/layout/hierarchy2"/>
-    <dgm:cxn modelId="{E5287516-CF28-4E58-984C-8D2766EEC753}" type="presParOf" srcId="{551DEA5B-9598-4D1C-B018-D0C094888096}" destId="{55D56FE8-A53A-48AA-B163-6BE1BB7A9E06}" srcOrd="1" destOrd="0" presId="urn:microsoft.com/office/officeart/2005/8/layout/hierarchy2"/>
-    <dgm:cxn modelId="{D93FB859-1BBD-466A-B474-CA6D02B5B853}" type="presParOf" srcId="{55D56FE8-A53A-48AA-B163-6BE1BB7A9E06}" destId="{805CCE68-AD46-4D90-8BE5-92CD548395D0}" srcOrd="0" destOrd="0" presId="urn:microsoft.com/office/officeart/2005/8/layout/hierarchy2"/>
-    <dgm:cxn modelId="{5F756354-5238-483B-B383-2D16477F90F4}" type="presParOf" srcId="{805CCE68-AD46-4D90-8BE5-92CD548395D0}" destId="{E63A32D5-2B6A-48CE-97A7-ABB0C2F03CBF}" srcOrd="0" destOrd="0" presId="urn:microsoft.com/office/officeart/2005/8/layout/hierarchy2"/>
-    <dgm:cxn modelId="{E3B22589-2496-4568-8603-A02EF21BAA69}" type="presParOf" srcId="{55D56FE8-A53A-48AA-B163-6BE1BB7A9E06}" destId="{5D1F420F-75F2-4D66-9AB6-F54358416815}" srcOrd="1" destOrd="0" presId="urn:microsoft.com/office/officeart/2005/8/layout/hierarchy2"/>
-    <dgm:cxn modelId="{046F780E-BC9E-4F46-A074-9C56B69369DC}" type="presParOf" srcId="{5D1F420F-75F2-4D66-9AB6-F54358416815}" destId="{688A6E97-6440-4EF0-9F41-5FD189047005}" srcOrd="0" destOrd="0" presId="urn:microsoft.com/office/officeart/2005/8/layout/hierarchy2"/>
-    <dgm:cxn modelId="{F701FFC5-9CE1-4AF1-9C6C-49469A805317}" type="presParOf" srcId="{5D1F420F-75F2-4D66-9AB6-F54358416815}" destId="{DDB396F0-69DE-47A2-9A21-5917D1B915FB}" srcOrd="1" destOrd="0" presId="urn:microsoft.com/office/officeart/2005/8/layout/hierarchy2"/>
-    <dgm:cxn modelId="{32F8EA29-B298-4FB0-9301-05565AAE7AC3}" type="presParOf" srcId="{DDB396F0-69DE-47A2-9A21-5917D1B915FB}" destId="{95663AC0-530C-410D-8471-5F8E41FEDDDF}" srcOrd="0" destOrd="0" presId="urn:microsoft.com/office/officeart/2005/8/layout/hierarchy2"/>
-    <dgm:cxn modelId="{14D4207A-FCE9-4FA1-8B8A-DBE525A51CF6}" type="presParOf" srcId="{95663AC0-530C-410D-8471-5F8E41FEDDDF}" destId="{3366583F-C659-4E90-879D-E6967E0ABB44}" srcOrd="0" destOrd="0" presId="urn:microsoft.com/office/officeart/2005/8/layout/hierarchy2"/>
-    <dgm:cxn modelId="{09DE41C1-CC86-4366-A20C-D67C3328DE76}" type="presParOf" srcId="{DDB396F0-69DE-47A2-9A21-5917D1B915FB}" destId="{6C7D93D2-059A-4256-987C-A5DF77D717A8}" srcOrd="1" destOrd="0" presId="urn:microsoft.com/office/officeart/2005/8/layout/hierarchy2"/>
-    <dgm:cxn modelId="{CC90EE49-7CD8-46DE-8E04-F98385D62794}" type="presParOf" srcId="{6C7D93D2-059A-4256-987C-A5DF77D717A8}" destId="{5DC39D1C-A74D-47C0-8420-71E174FFCBE6}" srcOrd="0" destOrd="0" presId="urn:microsoft.com/office/officeart/2005/8/layout/hierarchy2"/>
-    <dgm:cxn modelId="{ADA65C94-EAAA-42FA-882C-5FD9839C93FE}" type="presParOf" srcId="{6C7D93D2-059A-4256-987C-A5DF77D717A8}" destId="{DFE57499-BC71-46EB-85AF-830374D8CD5B}" srcOrd="1" destOrd="0" presId="urn:microsoft.com/office/officeart/2005/8/layout/hierarchy2"/>
-    <dgm:cxn modelId="{749EAF27-519E-4463-8E5F-1D5A4CAA4D7A}" type="presParOf" srcId="{55D56FE8-A53A-48AA-B163-6BE1BB7A9E06}" destId="{373C10A3-32B9-44B4-84DB-53B194D65C8A}" srcOrd="2" destOrd="0" presId="urn:microsoft.com/office/officeart/2005/8/layout/hierarchy2"/>
-    <dgm:cxn modelId="{67F85FDC-FA42-455F-860E-3E607BBDF5E4}" type="presParOf" srcId="{373C10A3-32B9-44B4-84DB-53B194D65C8A}" destId="{8AE55807-EA17-4639-A5E5-571256A952D7}" srcOrd="0" destOrd="0" presId="urn:microsoft.com/office/officeart/2005/8/layout/hierarchy2"/>
-    <dgm:cxn modelId="{F27A3B38-F069-46F8-9C3C-30A611CE190A}" type="presParOf" srcId="{55D56FE8-A53A-48AA-B163-6BE1BB7A9E06}" destId="{87EEA5AD-CB02-4891-B372-E47DEA0D65F2}" srcOrd="3" destOrd="0" presId="urn:microsoft.com/office/officeart/2005/8/layout/hierarchy2"/>
-    <dgm:cxn modelId="{26C8EB06-878E-4BA6-B496-0FA2962DF0F4}" type="presParOf" srcId="{87EEA5AD-CB02-4891-B372-E47DEA0D65F2}" destId="{440F6261-5B5E-4CC0-89CE-D013193C1BDC}" srcOrd="0" destOrd="0" presId="urn:microsoft.com/office/officeart/2005/8/layout/hierarchy2"/>
-    <dgm:cxn modelId="{0F806827-5407-4B47-9909-48D746A0CD87}" type="presParOf" srcId="{87EEA5AD-CB02-4891-B372-E47DEA0D65F2}" destId="{E5983247-226B-4A4C-8B16-76D9B0F4A5FF}" srcOrd="1" destOrd="0" presId="urn:microsoft.com/office/officeart/2005/8/layout/hierarchy2"/>
-    <dgm:cxn modelId="{1CBE0455-BC28-45F5-A515-72D203EB96A8}" type="presParOf" srcId="{A368F4CD-581F-4690-A4B0-433F9D5F8A9A}" destId="{016B0D20-F6ED-48FC-964F-1F03602CB88A}" srcOrd="1" destOrd="0" presId="urn:microsoft.com/office/officeart/2005/8/layout/hierarchy2"/>
-    <dgm:cxn modelId="{15D49E14-E74C-4BBD-B91F-273720E9A607}" type="presParOf" srcId="{016B0D20-F6ED-48FC-964F-1F03602CB88A}" destId="{6C72AB68-CBBF-4932-A83A-8F3052030469}" srcOrd="0" destOrd="0" presId="urn:microsoft.com/office/officeart/2005/8/layout/hierarchy2"/>
-    <dgm:cxn modelId="{C5F76D70-937B-48B8-9AEA-77A2A7310A05}" type="presParOf" srcId="{016B0D20-F6ED-48FC-964F-1F03602CB88A}" destId="{5DA151B9-21C2-44FE-9CEA-B48BDCFF086F}" srcOrd="1" destOrd="0" presId="urn:microsoft.com/office/officeart/2005/8/layout/hierarchy2"/>
-    <dgm:cxn modelId="{9AB5BC3E-0148-496C-91F4-9229BFACCF5F}" type="presParOf" srcId="{5DA151B9-21C2-44FE-9CEA-B48BDCFF086F}" destId="{EA212A43-14D1-460D-921D-E83019F52411}" srcOrd="0" destOrd="0" presId="urn:microsoft.com/office/officeart/2005/8/layout/hierarchy2"/>
-    <dgm:cxn modelId="{6495D874-662F-4981-87B3-CA68F4F67CB1}" type="presParOf" srcId="{EA212A43-14D1-460D-921D-E83019F52411}" destId="{046815F7-9DB8-48C5-80E8-F4198E842F6C}" srcOrd="0" destOrd="0" presId="urn:microsoft.com/office/officeart/2005/8/layout/hierarchy2"/>
-    <dgm:cxn modelId="{E1152DE7-9AF8-427C-B825-F4133A2F44FC}" type="presParOf" srcId="{5DA151B9-21C2-44FE-9CEA-B48BDCFF086F}" destId="{0ACE7DC7-16DA-43F4-9980-10933CC83BB5}" srcOrd="1" destOrd="0" presId="urn:microsoft.com/office/officeart/2005/8/layout/hierarchy2"/>
-    <dgm:cxn modelId="{E4D6EC34-27E4-4A40-A9A7-B758AF2BD18B}" type="presParOf" srcId="{0ACE7DC7-16DA-43F4-9980-10933CC83BB5}" destId="{D9E3C0F0-15F1-4367-97EC-7C2F61962F7B}" srcOrd="0" destOrd="0" presId="urn:microsoft.com/office/officeart/2005/8/layout/hierarchy2"/>
-    <dgm:cxn modelId="{AADC3D50-DCFE-4D6A-B832-A38982B583FA}" type="presParOf" srcId="{0ACE7DC7-16DA-43F4-9980-10933CC83BB5}" destId="{12E38F21-4956-4F46-A61D-F2EBE74E6C9B}" srcOrd="1" destOrd="0" presId="urn:microsoft.com/office/officeart/2005/8/layout/hierarchy2"/>
-    <dgm:cxn modelId="{81D17528-D6B8-4AD4-B4C9-E2AA1919B0E2}" type="presParOf" srcId="{12E38F21-4956-4F46-A61D-F2EBE74E6C9B}" destId="{47035E42-CACA-44FE-86B5-B9135C399509}" srcOrd="0" destOrd="0" presId="urn:microsoft.com/office/officeart/2005/8/layout/hierarchy2"/>
-    <dgm:cxn modelId="{3C823849-17D5-43FB-8947-34C832886186}" type="presParOf" srcId="{47035E42-CACA-44FE-86B5-B9135C399509}" destId="{649B5ACF-E7EF-4563-9A47-6FE57E5A4ECC}" srcOrd="0" destOrd="0" presId="urn:microsoft.com/office/officeart/2005/8/layout/hierarchy2"/>
-    <dgm:cxn modelId="{B9607843-7E14-4F44-BEA7-55AA0E1DFAD2}" type="presParOf" srcId="{12E38F21-4956-4F46-A61D-F2EBE74E6C9B}" destId="{3450F7D8-AB87-43AD-854C-38FB40234C4D}" srcOrd="1" destOrd="0" presId="urn:microsoft.com/office/officeart/2005/8/layout/hierarchy2"/>
-    <dgm:cxn modelId="{F71A3D9B-7896-4348-AC74-F3478FCCAE06}" type="presParOf" srcId="{3450F7D8-AB87-43AD-854C-38FB40234C4D}" destId="{3DB10A70-3942-4440-BCBE-FCA37E07897B}" srcOrd="0" destOrd="0" presId="urn:microsoft.com/office/officeart/2005/8/layout/hierarchy2"/>
-    <dgm:cxn modelId="{26BBA6D5-E380-47B9-9716-1DB2463A9710}" type="presParOf" srcId="{3450F7D8-AB87-43AD-854C-38FB40234C4D}" destId="{01F8F759-386B-4BED-BD6F-05B3AAFD971D}" srcOrd="1" destOrd="0" presId="urn:microsoft.com/office/officeart/2005/8/layout/hierarchy2"/>
-    <dgm:cxn modelId="{4F014EA9-9C29-4684-B273-419FE3DE11BA}" type="presParOf" srcId="{12E38F21-4956-4F46-A61D-F2EBE74E6C9B}" destId="{AD06C940-7278-4A40-BBAE-DECAD786C94E}" srcOrd="2" destOrd="0" presId="urn:microsoft.com/office/officeart/2005/8/layout/hierarchy2"/>
-    <dgm:cxn modelId="{EBE5D02C-E4B8-47BD-879B-AF62C71EB878}" type="presParOf" srcId="{AD06C940-7278-4A40-BBAE-DECAD786C94E}" destId="{76B25D65-D6B8-4A12-B26A-8508340C18FD}" srcOrd="0" destOrd="0" presId="urn:microsoft.com/office/officeart/2005/8/layout/hierarchy2"/>
-    <dgm:cxn modelId="{9FC78D21-7A54-4E7E-8093-046C15EBC219}" type="presParOf" srcId="{12E38F21-4956-4F46-A61D-F2EBE74E6C9B}" destId="{99BA4B93-83C4-464D-8E62-2D9078CD46EA}" srcOrd="3" destOrd="0" presId="urn:microsoft.com/office/officeart/2005/8/layout/hierarchy2"/>
-    <dgm:cxn modelId="{AC533574-8CBD-4378-BE2D-C25992C09F98}" type="presParOf" srcId="{99BA4B93-83C4-464D-8E62-2D9078CD46EA}" destId="{8E03C2E3-656C-48B9-B5B2-48E2DE841695}" srcOrd="0" destOrd="0" presId="urn:microsoft.com/office/officeart/2005/8/layout/hierarchy2"/>
-    <dgm:cxn modelId="{916D0359-040C-4363-9787-1F236C4C2632}" type="presParOf" srcId="{99BA4B93-83C4-464D-8E62-2D9078CD46EA}" destId="{963CC0CC-89E3-481D-9848-7D919E446275}" srcOrd="1" destOrd="0" presId="urn:microsoft.com/office/officeart/2005/8/layout/hierarchy2"/>
-    <dgm:cxn modelId="{B948F9DD-C799-4BC8-8037-9703E0432805}" type="presParOf" srcId="{5DA151B9-21C2-44FE-9CEA-B48BDCFF086F}" destId="{FF1F9F94-74FD-4096-8D96-41928A42783A}" srcOrd="2" destOrd="0" presId="urn:microsoft.com/office/officeart/2005/8/layout/hierarchy2"/>
-    <dgm:cxn modelId="{E896FAE4-9A03-4359-9B30-EAEF1E072982}" type="presParOf" srcId="{FF1F9F94-74FD-4096-8D96-41928A42783A}" destId="{737CC01A-B8B5-49DF-9D50-389A1FBB0FEB}" srcOrd="0" destOrd="0" presId="urn:microsoft.com/office/officeart/2005/8/layout/hierarchy2"/>
-    <dgm:cxn modelId="{D90FFB89-748C-4BD7-A3BB-922C8BC9DD55}" type="presParOf" srcId="{5DA151B9-21C2-44FE-9CEA-B48BDCFF086F}" destId="{2AF6F21C-42DD-4388-83BF-255E1EEC81EF}" srcOrd="3" destOrd="0" presId="urn:microsoft.com/office/officeart/2005/8/layout/hierarchy2"/>
-    <dgm:cxn modelId="{72E66E79-4E80-4E6D-856A-D07386D7D52D}" type="presParOf" srcId="{2AF6F21C-42DD-4388-83BF-255E1EEC81EF}" destId="{782E252D-1928-4E18-B4FC-845B75DC65B9}" srcOrd="0" destOrd="0" presId="urn:microsoft.com/office/officeart/2005/8/layout/hierarchy2"/>
-    <dgm:cxn modelId="{81AF9D20-763B-44BB-B884-16DDE6E692F7}" type="presParOf" srcId="{2AF6F21C-42DD-4388-83BF-255E1EEC81EF}" destId="{7126B3FF-D8E5-4798-8483-303EEAE375CB}" srcOrd="1" destOrd="0" presId="urn:microsoft.com/office/officeart/2005/8/layout/hierarchy2"/>
-    <dgm:cxn modelId="{84492FFC-040C-4114-A782-0D6EC2D2EE2B}" type="presParOf" srcId="{A368F4CD-581F-4690-A4B0-433F9D5F8A9A}" destId="{1190920B-38DE-4280-967B-99D615ADB021}" srcOrd="2" destOrd="0" presId="urn:microsoft.com/office/officeart/2005/8/layout/hierarchy2"/>
-    <dgm:cxn modelId="{46626A10-FB17-4AAA-AD24-1388DB91ADAA}" type="presParOf" srcId="{1190920B-38DE-4280-967B-99D615ADB021}" destId="{CEDADC1E-7E28-45DE-AC64-A46B16D72957}" srcOrd="0" destOrd="0" presId="urn:microsoft.com/office/officeart/2005/8/layout/hierarchy2"/>
-    <dgm:cxn modelId="{FCE2FFBD-00CD-47F6-9ED1-1B0D9C93F6AD}" type="presParOf" srcId="{1190920B-38DE-4280-967B-99D615ADB021}" destId="{F4B322C1-0A80-454C-B5C2-4CB4A43B8FB2}" srcOrd="1" destOrd="0" presId="urn:microsoft.com/office/officeart/2005/8/layout/hierarchy2"/>
-    <dgm:cxn modelId="{C088ED31-D6F8-402C-9DE0-1F4CA68280C0}" type="presParOf" srcId="{F4B322C1-0A80-454C-B5C2-4CB4A43B8FB2}" destId="{FD9DA800-AACD-40F6-8951-B4E678E8B6DD}" srcOrd="0" destOrd="0" presId="urn:microsoft.com/office/officeart/2005/8/layout/hierarchy2"/>
-    <dgm:cxn modelId="{B0898ACD-36AC-4044-8CE4-868EB4B75943}" type="presParOf" srcId="{FD9DA800-AACD-40F6-8951-B4E678E8B6DD}" destId="{9DCD7125-0F43-43B4-BFFE-0652B4173790}" srcOrd="0" destOrd="0" presId="urn:microsoft.com/office/officeart/2005/8/layout/hierarchy2"/>
-    <dgm:cxn modelId="{446BB643-B7D4-4915-8CA4-B95723653FAE}" type="presParOf" srcId="{F4B322C1-0A80-454C-B5C2-4CB4A43B8FB2}" destId="{74EE923E-7CEB-4D73-B483-D722A5C783A5}" srcOrd="1" destOrd="0" presId="urn:microsoft.com/office/officeart/2005/8/layout/hierarchy2"/>
-    <dgm:cxn modelId="{A676AD1B-0A37-4451-9A8C-24C67D824C57}" type="presParOf" srcId="{74EE923E-7CEB-4D73-B483-D722A5C783A5}" destId="{B86977A3-644D-43D2-807F-9E309A4A0D94}" srcOrd="0" destOrd="0" presId="urn:microsoft.com/office/officeart/2005/8/layout/hierarchy2"/>
-    <dgm:cxn modelId="{76FAAD93-3444-4EDF-A034-3E92CA6645E4}" type="presParOf" srcId="{74EE923E-7CEB-4D73-B483-D722A5C783A5}" destId="{2FE49286-A427-4BC0-87CE-7C718401FF93}" srcOrd="1" destOrd="0" presId="urn:microsoft.com/office/officeart/2005/8/layout/hierarchy2"/>
-    <dgm:cxn modelId="{0DDE10FF-CC4E-4B90-96F2-05C9FC1D1702}" type="presParOf" srcId="{F4B322C1-0A80-454C-B5C2-4CB4A43B8FB2}" destId="{3557F83B-30BE-4852-B1E7-1C8F810DB78F}" srcOrd="2" destOrd="0" presId="urn:microsoft.com/office/officeart/2005/8/layout/hierarchy2"/>
-    <dgm:cxn modelId="{D1F2D26D-3780-46EC-9BFF-6BC863D378C4}" type="presParOf" srcId="{3557F83B-30BE-4852-B1E7-1C8F810DB78F}" destId="{1B58A12B-20AD-43BC-87D8-DCAA98920F58}" srcOrd="0" destOrd="0" presId="urn:microsoft.com/office/officeart/2005/8/layout/hierarchy2"/>
-    <dgm:cxn modelId="{B743F7B1-CF2C-4EE0-B4D8-BF39DA495F67}" type="presParOf" srcId="{F4B322C1-0A80-454C-B5C2-4CB4A43B8FB2}" destId="{7DDE69FD-2811-48AE-B4E7-AFEB8F282A1A}" srcOrd="3" destOrd="0" presId="urn:microsoft.com/office/officeart/2005/8/layout/hierarchy2"/>
-    <dgm:cxn modelId="{6586EF32-0ADF-47C8-A3FC-2A95240987C1}" type="presParOf" srcId="{7DDE69FD-2811-48AE-B4E7-AFEB8F282A1A}" destId="{2715B5A7-5852-424C-807D-6E650AA53AE4}" srcOrd="0" destOrd="0" presId="urn:microsoft.com/office/officeart/2005/8/layout/hierarchy2"/>
-    <dgm:cxn modelId="{D1832AF2-B1BC-42F3-AC15-8685E80E34B9}" type="presParOf" srcId="{7DDE69FD-2811-48AE-B4E7-AFEB8F282A1A}" destId="{DCC90ECD-6CDD-4EF7-96B7-DC3785170BE7}" srcOrd="1" destOrd="0" presId="urn:microsoft.com/office/officeart/2005/8/layout/hierarchy2"/>
-    <dgm:cxn modelId="{C9860FBC-E016-430C-9DDC-D47BEF1CA8E5}" type="presParOf" srcId="{A368F4CD-581F-4690-A4B0-433F9D5F8A9A}" destId="{610C5C44-BF33-4754-83A3-F868E8793657}" srcOrd="3" destOrd="0" presId="urn:microsoft.com/office/officeart/2005/8/layout/hierarchy2"/>
-    <dgm:cxn modelId="{3D16DE04-0CC5-478A-A120-97504DEE50F4}" type="presParOf" srcId="{610C5C44-BF33-4754-83A3-F868E8793657}" destId="{692EFBF5-0504-4ECF-8239-1ED53ACD60E5}" srcOrd="0" destOrd="0" presId="urn:microsoft.com/office/officeart/2005/8/layout/hierarchy2"/>
-    <dgm:cxn modelId="{F32430AB-2737-485B-8523-A537E2CF56E0}" type="presParOf" srcId="{610C5C44-BF33-4754-83A3-F868E8793657}" destId="{B619AA0B-B08A-4B57-B86F-971414FA058F}" srcOrd="1" destOrd="0" presId="urn:microsoft.com/office/officeart/2005/8/layout/hierarchy2"/>
-    <dgm:cxn modelId="{B91B495E-F5CB-498C-B0E2-CF989AC205C9}" type="presParOf" srcId="{B619AA0B-B08A-4B57-B86F-971414FA058F}" destId="{D3FB375D-2AC8-42EE-92BF-5D2A42F8374D}" srcOrd="0" destOrd="0" presId="urn:microsoft.com/office/officeart/2005/8/layout/hierarchy2"/>
-    <dgm:cxn modelId="{16DD82C0-BED0-4EEF-9D9D-2958D16A0693}" type="presParOf" srcId="{D3FB375D-2AC8-42EE-92BF-5D2A42F8374D}" destId="{521AA742-E26C-4EC3-BAE0-C4BCD67B4F02}" srcOrd="0" destOrd="0" presId="urn:microsoft.com/office/officeart/2005/8/layout/hierarchy2"/>
-    <dgm:cxn modelId="{9DF8C772-1A4A-4455-986A-F358A05AEBD4}" type="presParOf" srcId="{B619AA0B-B08A-4B57-B86F-971414FA058F}" destId="{1DBA9347-AB9C-467A-A0AB-068BA9BA3CA3}" srcOrd="1" destOrd="0" presId="urn:microsoft.com/office/officeart/2005/8/layout/hierarchy2"/>
-    <dgm:cxn modelId="{44ED36BC-E1FA-4891-9042-A874E7CD7369}" type="presParOf" srcId="{1DBA9347-AB9C-467A-A0AB-068BA9BA3CA3}" destId="{FEFC4D71-D2CF-4E9A-9D4A-9B06B29089C9}" srcOrd="0" destOrd="0" presId="urn:microsoft.com/office/officeart/2005/8/layout/hierarchy2"/>
-    <dgm:cxn modelId="{C94AA737-305D-41A0-A329-E5987B1DA8EB}" type="presParOf" srcId="{1DBA9347-AB9C-467A-A0AB-068BA9BA3CA3}" destId="{F95B6000-5A35-4B89-B3CC-FEB95CE7133D}" srcOrd="1" destOrd="0" presId="urn:microsoft.com/office/officeart/2005/8/layout/hierarchy2"/>
-    <dgm:cxn modelId="{9381541A-306C-41EC-87BE-7D1AE7A40FEF}" type="presParOf" srcId="{B619AA0B-B08A-4B57-B86F-971414FA058F}" destId="{31BE62A8-B1BD-4E9C-BF1D-D6185FE83641}" srcOrd="2" destOrd="0" presId="urn:microsoft.com/office/officeart/2005/8/layout/hierarchy2"/>
-    <dgm:cxn modelId="{02A37820-27F6-469B-A913-ACED2AE93154}" type="presParOf" srcId="{31BE62A8-B1BD-4E9C-BF1D-D6185FE83641}" destId="{5487F5C6-70F3-40CF-8B6A-B8BCFFE951A2}" srcOrd="0" destOrd="0" presId="urn:microsoft.com/office/officeart/2005/8/layout/hierarchy2"/>
-    <dgm:cxn modelId="{6C36B53C-F6F3-4D5B-B17B-9E4872E6CC8B}" type="presParOf" srcId="{B619AA0B-B08A-4B57-B86F-971414FA058F}" destId="{52E0DA37-08C6-498E-8688-D983AC62B159}" srcOrd="3" destOrd="0" presId="urn:microsoft.com/office/officeart/2005/8/layout/hierarchy2"/>
-    <dgm:cxn modelId="{C56C9DA5-31CB-4F84-8D1E-187EABCB6E00}" type="presParOf" srcId="{52E0DA37-08C6-498E-8688-D983AC62B159}" destId="{B6A166ED-1E8A-4C2B-A9B1-5D27CA6C3505}" srcOrd="0" destOrd="0" presId="urn:microsoft.com/office/officeart/2005/8/layout/hierarchy2"/>
-    <dgm:cxn modelId="{CF5458EB-0006-416C-B6EF-100E28C647C7}" type="presParOf" srcId="{52E0DA37-08C6-498E-8688-D983AC62B159}" destId="{CADED2CC-DE14-49CF-A73B-066B2CB72C7F}" srcOrd="1" destOrd="0" presId="urn:microsoft.com/office/officeart/2005/8/layout/hierarchy2"/>
+    <dgm:cxn modelId="{54404BB0-DEBA-4792-8510-29A758B7D0BB}" type="presOf" srcId="{7A1F04CE-FCE6-4C4F-80FB-9736A00936F9}" destId="{688A6E97-6440-4EF0-9F41-5FD189047005}" srcOrd="0" destOrd="0" presId="urn:microsoft.com/office/officeart/2005/8/layout/hierarchy2"/>
+    <dgm:cxn modelId="{3BA64F65-F633-417C-8022-F2D971D4FD4B}" type="presParOf" srcId="{A368F4CD-581F-4690-A4B0-433F9D5F8A9A}" destId="{551DEA5B-9598-4D1C-B018-D0C094888096}" srcOrd="0" destOrd="0" presId="urn:microsoft.com/office/officeart/2005/8/layout/hierarchy2"/>
+    <dgm:cxn modelId="{678D0911-6F5A-4CB1-AB3D-B102782C1316}" type="presParOf" srcId="{551DEA5B-9598-4D1C-B018-D0C094888096}" destId="{E146AE9C-7768-48BE-84E2-AA1AEFD13F75}" srcOrd="0" destOrd="0" presId="urn:microsoft.com/office/officeart/2005/8/layout/hierarchy2"/>
+    <dgm:cxn modelId="{8476F96D-D244-411C-913A-16F8A22E6C76}" type="presParOf" srcId="{551DEA5B-9598-4D1C-B018-D0C094888096}" destId="{55D56FE8-A53A-48AA-B163-6BE1BB7A9E06}" srcOrd="1" destOrd="0" presId="urn:microsoft.com/office/officeart/2005/8/layout/hierarchy2"/>
+    <dgm:cxn modelId="{74561149-E832-4022-A213-76D74F6A3551}" type="presParOf" srcId="{55D56FE8-A53A-48AA-B163-6BE1BB7A9E06}" destId="{805CCE68-AD46-4D90-8BE5-92CD548395D0}" srcOrd="0" destOrd="0" presId="urn:microsoft.com/office/officeart/2005/8/layout/hierarchy2"/>
+    <dgm:cxn modelId="{C1D31CC5-B527-4AD4-9B06-EB1DE8580FC4}" type="presParOf" srcId="{805CCE68-AD46-4D90-8BE5-92CD548395D0}" destId="{E63A32D5-2B6A-48CE-97A7-ABB0C2F03CBF}" srcOrd="0" destOrd="0" presId="urn:microsoft.com/office/officeart/2005/8/layout/hierarchy2"/>
+    <dgm:cxn modelId="{53B8D593-9670-4ED0-B58F-FC8C34CD8D7A}" type="presParOf" srcId="{55D56FE8-A53A-48AA-B163-6BE1BB7A9E06}" destId="{5D1F420F-75F2-4D66-9AB6-F54358416815}" srcOrd="1" destOrd="0" presId="urn:microsoft.com/office/officeart/2005/8/layout/hierarchy2"/>
+    <dgm:cxn modelId="{90360FAE-D246-4ED9-9597-A854158D5B5C}" type="presParOf" srcId="{5D1F420F-75F2-4D66-9AB6-F54358416815}" destId="{688A6E97-6440-4EF0-9F41-5FD189047005}" srcOrd="0" destOrd="0" presId="urn:microsoft.com/office/officeart/2005/8/layout/hierarchy2"/>
+    <dgm:cxn modelId="{FB9635B6-DC41-4714-9D3F-2197554D869B}" type="presParOf" srcId="{5D1F420F-75F2-4D66-9AB6-F54358416815}" destId="{DDB396F0-69DE-47A2-9A21-5917D1B915FB}" srcOrd="1" destOrd="0" presId="urn:microsoft.com/office/officeart/2005/8/layout/hierarchy2"/>
+    <dgm:cxn modelId="{BB201FA5-4EAB-49EC-BCE2-405088959AD7}" type="presParOf" srcId="{DDB396F0-69DE-47A2-9A21-5917D1B915FB}" destId="{95663AC0-530C-410D-8471-5F8E41FEDDDF}" srcOrd="0" destOrd="0" presId="urn:microsoft.com/office/officeart/2005/8/layout/hierarchy2"/>
+    <dgm:cxn modelId="{B275F9AA-75A2-4A92-A5FB-01A43F97AA3A}" type="presParOf" srcId="{95663AC0-530C-410D-8471-5F8E41FEDDDF}" destId="{3366583F-C659-4E90-879D-E6967E0ABB44}" srcOrd="0" destOrd="0" presId="urn:microsoft.com/office/officeart/2005/8/layout/hierarchy2"/>
+    <dgm:cxn modelId="{D02BFBA4-E6CB-453C-BB02-D69CDBDCC43A}" type="presParOf" srcId="{DDB396F0-69DE-47A2-9A21-5917D1B915FB}" destId="{6C7D93D2-059A-4256-987C-A5DF77D717A8}" srcOrd="1" destOrd="0" presId="urn:microsoft.com/office/officeart/2005/8/layout/hierarchy2"/>
+    <dgm:cxn modelId="{6C126016-4D9E-4909-8A31-F2E056F216FB}" type="presParOf" srcId="{6C7D93D2-059A-4256-987C-A5DF77D717A8}" destId="{5DC39D1C-A74D-47C0-8420-71E174FFCBE6}" srcOrd="0" destOrd="0" presId="urn:microsoft.com/office/officeart/2005/8/layout/hierarchy2"/>
+    <dgm:cxn modelId="{A0672045-ACF4-4952-A9E4-F628ECFD11DF}" type="presParOf" srcId="{6C7D93D2-059A-4256-987C-A5DF77D717A8}" destId="{DFE57499-BC71-46EB-85AF-830374D8CD5B}" srcOrd="1" destOrd="0" presId="urn:microsoft.com/office/officeart/2005/8/layout/hierarchy2"/>
+    <dgm:cxn modelId="{321712A2-3C2C-4CC2-A1BB-6003AD62681D}" type="presParOf" srcId="{55D56FE8-A53A-48AA-B163-6BE1BB7A9E06}" destId="{373C10A3-32B9-44B4-84DB-53B194D65C8A}" srcOrd="2" destOrd="0" presId="urn:microsoft.com/office/officeart/2005/8/layout/hierarchy2"/>
+    <dgm:cxn modelId="{ED979ADF-BCB5-4A52-B11F-A75961B65330}" type="presParOf" srcId="{373C10A3-32B9-44B4-84DB-53B194D65C8A}" destId="{8AE55807-EA17-4639-A5E5-571256A952D7}" srcOrd="0" destOrd="0" presId="urn:microsoft.com/office/officeart/2005/8/layout/hierarchy2"/>
+    <dgm:cxn modelId="{C5BEB016-18D4-4C69-BEFF-CC16FFC5DC2F}" type="presParOf" srcId="{55D56FE8-A53A-48AA-B163-6BE1BB7A9E06}" destId="{87EEA5AD-CB02-4891-B372-E47DEA0D65F2}" srcOrd="3" destOrd="0" presId="urn:microsoft.com/office/officeart/2005/8/layout/hierarchy2"/>
+    <dgm:cxn modelId="{CF92E83D-39CC-427C-A192-E9F32515617D}" type="presParOf" srcId="{87EEA5AD-CB02-4891-B372-E47DEA0D65F2}" destId="{440F6261-5B5E-4CC0-89CE-D013193C1BDC}" srcOrd="0" destOrd="0" presId="urn:microsoft.com/office/officeart/2005/8/layout/hierarchy2"/>
+    <dgm:cxn modelId="{F2DB784D-D674-4FB5-BD99-3A5218B7D025}" type="presParOf" srcId="{87EEA5AD-CB02-4891-B372-E47DEA0D65F2}" destId="{E5983247-226B-4A4C-8B16-76D9B0F4A5FF}" srcOrd="1" destOrd="0" presId="urn:microsoft.com/office/officeart/2005/8/layout/hierarchy2"/>
+    <dgm:cxn modelId="{C5DEB4B5-4542-423E-9B48-CED36BA848B6}" type="presParOf" srcId="{A368F4CD-581F-4690-A4B0-433F9D5F8A9A}" destId="{016B0D20-F6ED-48FC-964F-1F03602CB88A}" srcOrd="1" destOrd="0" presId="urn:microsoft.com/office/officeart/2005/8/layout/hierarchy2"/>
+    <dgm:cxn modelId="{41239E6A-8DF8-4196-B292-78ED1A3BA2F0}" type="presParOf" srcId="{016B0D20-F6ED-48FC-964F-1F03602CB88A}" destId="{6C72AB68-CBBF-4932-A83A-8F3052030469}" srcOrd="0" destOrd="0" presId="urn:microsoft.com/office/officeart/2005/8/layout/hierarchy2"/>
+    <dgm:cxn modelId="{78CB4509-8CE1-4394-9FAA-18B0AC24FE8F}" type="presParOf" srcId="{016B0D20-F6ED-48FC-964F-1F03602CB88A}" destId="{5DA151B9-21C2-44FE-9CEA-B48BDCFF086F}" srcOrd="1" destOrd="0" presId="urn:microsoft.com/office/officeart/2005/8/layout/hierarchy2"/>
+    <dgm:cxn modelId="{1FEFD2BA-A996-4545-A5E0-CFB0456C4798}" type="presParOf" srcId="{5DA151B9-21C2-44FE-9CEA-B48BDCFF086F}" destId="{EA212A43-14D1-460D-921D-E83019F52411}" srcOrd="0" destOrd="0" presId="urn:microsoft.com/office/officeart/2005/8/layout/hierarchy2"/>
+    <dgm:cxn modelId="{5805E128-78D4-4291-A242-16649A64E1AB}" type="presParOf" srcId="{EA212A43-14D1-460D-921D-E83019F52411}" destId="{046815F7-9DB8-48C5-80E8-F4198E842F6C}" srcOrd="0" destOrd="0" presId="urn:microsoft.com/office/officeart/2005/8/layout/hierarchy2"/>
+    <dgm:cxn modelId="{4901A205-F5A1-4037-85AB-432FD970BFD9}" type="presParOf" srcId="{5DA151B9-21C2-44FE-9CEA-B48BDCFF086F}" destId="{0ACE7DC7-16DA-43F4-9980-10933CC83BB5}" srcOrd="1" destOrd="0" presId="urn:microsoft.com/office/officeart/2005/8/layout/hierarchy2"/>
+    <dgm:cxn modelId="{B1096F86-B7FF-44E8-8ADE-0914EFCB08CA}" type="presParOf" srcId="{0ACE7DC7-16DA-43F4-9980-10933CC83BB5}" destId="{D9E3C0F0-15F1-4367-97EC-7C2F61962F7B}" srcOrd="0" destOrd="0" presId="urn:microsoft.com/office/officeart/2005/8/layout/hierarchy2"/>
+    <dgm:cxn modelId="{CF3C651E-079F-4D82-A054-AA0F5F947B48}" type="presParOf" srcId="{0ACE7DC7-16DA-43F4-9980-10933CC83BB5}" destId="{12E38F21-4956-4F46-A61D-F2EBE74E6C9B}" srcOrd="1" destOrd="0" presId="urn:microsoft.com/office/officeart/2005/8/layout/hierarchy2"/>
+    <dgm:cxn modelId="{42208E06-C355-45D2-9CA4-EE0B9C28405A}" type="presParOf" srcId="{12E38F21-4956-4F46-A61D-F2EBE74E6C9B}" destId="{47035E42-CACA-44FE-86B5-B9135C399509}" srcOrd="0" destOrd="0" presId="urn:microsoft.com/office/officeart/2005/8/layout/hierarchy2"/>
+    <dgm:cxn modelId="{6402FDE5-028D-4F7D-8FC4-1C91FDC83A90}" type="presParOf" srcId="{47035E42-CACA-44FE-86B5-B9135C399509}" destId="{649B5ACF-E7EF-4563-9A47-6FE57E5A4ECC}" srcOrd="0" destOrd="0" presId="urn:microsoft.com/office/officeart/2005/8/layout/hierarchy2"/>
+    <dgm:cxn modelId="{4F0F7500-B025-42FD-A8ED-6ED4C5739CBE}" type="presParOf" srcId="{12E38F21-4956-4F46-A61D-F2EBE74E6C9B}" destId="{3450F7D8-AB87-43AD-854C-38FB40234C4D}" srcOrd="1" destOrd="0" presId="urn:microsoft.com/office/officeart/2005/8/layout/hierarchy2"/>
+    <dgm:cxn modelId="{56DEE81E-811E-4B75-BF6C-E2BEED5D3A52}" type="presParOf" srcId="{3450F7D8-AB87-43AD-854C-38FB40234C4D}" destId="{3DB10A70-3942-4440-BCBE-FCA37E07897B}" srcOrd="0" destOrd="0" presId="urn:microsoft.com/office/officeart/2005/8/layout/hierarchy2"/>
+    <dgm:cxn modelId="{B08E0EA0-2B52-4FD6-BA88-DF5244A21AC9}" type="presParOf" srcId="{3450F7D8-AB87-43AD-854C-38FB40234C4D}" destId="{01F8F759-386B-4BED-BD6F-05B3AAFD971D}" srcOrd="1" destOrd="0" presId="urn:microsoft.com/office/officeart/2005/8/layout/hierarchy2"/>
+    <dgm:cxn modelId="{94F90F94-FA5E-4AA1-A31F-7E1A598E6DA6}" type="presParOf" srcId="{12E38F21-4956-4F46-A61D-F2EBE74E6C9B}" destId="{AD06C940-7278-4A40-BBAE-DECAD786C94E}" srcOrd="2" destOrd="0" presId="urn:microsoft.com/office/officeart/2005/8/layout/hierarchy2"/>
+    <dgm:cxn modelId="{230E13C7-400E-4B1C-8237-38E3E8F39715}" type="presParOf" srcId="{AD06C940-7278-4A40-BBAE-DECAD786C94E}" destId="{76B25D65-D6B8-4A12-B26A-8508340C18FD}" srcOrd="0" destOrd="0" presId="urn:microsoft.com/office/officeart/2005/8/layout/hierarchy2"/>
+    <dgm:cxn modelId="{1A8615C1-67AA-42A0-AED4-FEAE0D6A9B09}" type="presParOf" srcId="{12E38F21-4956-4F46-A61D-F2EBE74E6C9B}" destId="{99BA4B93-83C4-464D-8E62-2D9078CD46EA}" srcOrd="3" destOrd="0" presId="urn:microsoft.com/office/officeart/2005/8/layout/hierarchy2"/>
+    <dgm:cxn modelId="{3C01B56A-E10B-4CDE-BFE4-320642287FD2}" type="presParOf" srcId="{99BA4B93-83C4-464D-8E62-2D9078CD46EA}" destId="{8E03C2E3-656C-48B9-B5B2-48E2DE841695}" srcOrd="0" destOrd="0" presId="urn:microsoft.com/office/officeart/2005/8/layout/hierarchy2"/>
+    <dgm:cxn modelId="{54B18EDA-FB96-4F66-AE29-56B51FECE546}" type="presParOf" srcId="{99BA4B93-83C4-464D-8E62-2D9078CD46EA}" destId="{963CC0CC-89E3-481D-9848-7D919E446275}" srcOrd="1" destOrd="0" presId="urn:microsoft.com/office/officeart/2005/8/layout/hierarchy2"/>
+    <dgm:cxn modelId="{6BDFD816-7DCD-423C-98F3-35607810FB13}" type="presParOf" srcId="{5DA151B9-21C2-44FE-9CEA-B48BDCFF086F}" destId="{FF1F9F94-74FD-4096-8D96-41928A42783A}" srcOrd="2" destOrd="0" presId="urn:microsoft.com/office/officeart/2005/8/layout/hierarchy2"/>
+    <dgm:cxn modelId="{8667E007-CF64-41BD-A235-BCAF14E3FF65}" type="presParOf" srcId="{FF1F9F94-74FD-4096-8D96-41928A42783A}" destId="{737CC01A-B8B5-49DF-9D50-389A1FBB0FEB}" srcOrd="0" destOrd="0" presId="urn:microsoft.com/office/officeart/2005/8/layout/hierarchy2"/>
+    <dgm:cxn modelId="{BBD9FDA1-DA0B-440F-9451-35F01D111557}" type="presParOf" srcId="{5DA151B9-21C2-44FE-9CEA-B48BDCFF086F}" destId="{2AF6F21C-42DD-4388-83BF-255E1EEC81EF}" srcOrd="3" destOrd="0" presId="urn:microsoft.com/office/officeart/2005/8/layout/hierarchy2"/>
+    <dgm:cxn modelId="{C4A691D0-458F-4D8C-A3C3-51FDDF06DC19}" type="presParOf" srcId="{2AF6F21C-42DD-4388-83BF-255E1EEC81EF}" destId="{782E252D-1928-4E18-B4FC-845B75DC65B9}" srcOrd="0" destOrd="0" presId="urn:microsoft.com/office/officeart/2005/8/layout/hierarchy2"/>
+    <dgm:cxn modelId="{FAAEF998-9ADC-4190-BA59-A8D841AE0C6D}" type="presParOf" srcId="{2AF6F21C-42DD-4388-83BF-255E1EEC81EF}" destId="{7126B3FF-D8E5-4798-8483-303EEAE375CB}" srcOrd="1" destOrd="0" presId="urn:microsoft.com/office/officeart/2005/8/layout/hierarchy2"/>
+    <dgm:cxn modelId="{173CD261-66AF-4815-8029-7DAD0E8409E7}" type="presParOf" srcId="{A368F4CD-581F-4690-A4B0-433F9D5F8A9A}" destId="{1190920B-38DE-4280-967B-99D615ADB021}" srcOrd="2" destOrd="0" presId="urn:microsoft.com/office/officeart/2005/8/layout/hierarchy2"/>
+    <dgm:cxn modelId="{DCFFF399-4390-4F3F-AE96-CDAB2CB74162}" type="presParOf" srcId="{1190920B-38DE-4280-967B-99D615ADB021}" destId="{CEDADC1E-7E28-45DE-AC64-A46B16D72957}" srcOrd="0" destOrd="0" presId="urn:microsoft.com/office/officeart/2005/8/layout/hierarchy2"/>
+    <dgm:cxn modelId="{B76D2537-8144-4CE1-B86F-710135D2C7C9}" type="presParOf" srcId="{1190920B-38DE-4280-967B-99D615ADB021}" destId="{F4B322C1-0A80-454C-B5C2-4CB4A43B8FB2}" srcOrd="1" destOrd="0" presId="urn:microsoft.com/office/officeart/2005/8/layout/hierarchy2"/>
+    <dgm:cxn modelId="{7A7A1BBF-8BCE-460B-B256-271BE4976C9B}" type="presParOf" srcId="{F4B322C1-0A80-454C-B5C2-4CB4A43B8FB2}" destId="{FD9DA800-AACD-40F6-8951-B4E678E8B6DD}" srcOrd="0" destOrd="0" presId="urn:microsoft.com/office/officeart/2005/8/layout/hierarchy2"/>
+    <dgm:cxn modelId="{71C8C651-C829-40BA-8DD7-6BE47F83C0B7}" type="presParOf" srcId="{FD9DA800-AACD-40F6-8951-B4E678E8B6DD}" destId="{9DCD7125-0F43-43B4-BFFE-0652B4173790}" srcOrd="0" destOrd="0" presId="urn:microsoft.com/office/officeart/2005/8/layout/hierarchy2"/>
+    <dgm:cxn modelId="{840B07C4-062B-4E8B-A238-7E6EB38C9B7F}" type="presParOf" srcId="{F4B322C1-0A80-454C-B5C2-4CB4A43B8FB2}" destId="{74EE923E-7CEB-4D73-B483-D722A5C783A5}" srcOrd="1" destOrd="0" presId="urn:microsoft.com/office/officeart/2005/8/layout/hierarchy2"/>
+    <dgm:cxn modelId="{96048C3A-5BCA-47FD-9AF8-32A59DE1EAD8}" type="presParOf" srcId="{74EE923E-7CEB-4D73-B483-D722A5C783A5}" destId="{B86977A3-644D-43D2-807F-9E309A4A0D94}" srcOrd="0" destOrd="0" presId="urn:microsoft.com/office/officeart/2005/8/layout/hierarchy2"/>
+    <dgm:cxn modelId="{562298D6-FE92-4E2C-AE78-826A32727F09}" type="presParOf" srcId="{74EE923E-7CEB-4D73-B483-D722A5C783A5}" destId="{2FE49286-A427-4BC0-87CE-7C718401FF93}" srcOrd="1" destOrd="0" presId="urn:microsoft.com/office/officeart/2005/8/layout/hierarchy2"/>
+    <dgm:cxn modelId="{F12BE070-B5E4-472E-9EDE-C01B29CC6984}" type="presParOf" srcId="{F4B322C1-0A80-454C-B5C2-4CB4A43B8FB2}" destId="{3557F83B-30BE-4852-B1E7-1C8F810DB78F}" srcOrd="2" destOrd="0" presId="urn:microsoft.com/office/officeart/2005/8/layout/hierarchy2"/>
+    <dgm:cxn modelId="{6CD24E2E-E2CA-48F6-85EC-427D216D57BB}" type="presParOf" srcId="{3557F83B-30BE-4852-B1E7-1C8F810DB78F}" destId="{1B58A12B-20AD-43BC-87D8-DCAA98920F58}" srcOrd="0" destOrd="0" presId="urn:microsoft.com/office/officeart/2005/8/layout/hierarchy2"/>
+    <dgm:cxn modelId="{A419ED72-A9A7-4FC7-B6C8-C582EC2882B5}" type="presParOf" srcId="{F4B322C1-0A80-454C-B5C2-4CB4A43B8FB2}" destId="{7DDE69FD-2811-48AE-B4E7-AFEB8F282A1A}" srcOrd="3" destOrd="0" presId="urn:microsoft.com/office/officeart/2005/8/layout/hierarchy2"/>
+    <dgm:cxn modelId="{A8508A09-A790-43B8-A780-A5F146529E3E}" type="presParOf" srcId="{7DDE69FD-2811-48AE-B4E7-AFEB8F282A1A}" destId="{2715B5A7-5852-424C-807D-6E650AA53AE4}" srcOrd="0" destOrd="0" presId="urn:microsoft.com/office/officeart/2005/8/layout/hierarchy2"/>
+    <dgm:cxn modelId="{5956E287-569B-4D02-9B61-64FD025FC222}" type="presParOf" srcId="{7DDE69FD-2811-48AE-B4E7-AFEB8F282A1A}" destId="{DCC90ECD-6CDD-4EF7-96B7-DC3785170BE7}" srcOrd="1" destOrd="0" presId="urn:microsoft.com/office/officeart/2005/8/layout/hierarchy2"/>
+    <dgm:cxn modelId="{60F8E7C1-4DB4-4151-800A-8A02715AF22E}" type="presParOf" srcId="{A368F4CD-581F-4690-A4B0-433F9D5F8A9A}" destId="{610C5C44-BF33-4754-83A3-F868E8793657}" srcOrd="3" destOrd="0" presId="urn:microsoft.com/office/officeart/2005/8/layout/hierarchy2"/>
+    <dgm:cxn modelId="{C205D4FD-AAF2-4F36-B463-E0E7B39C66E8}" type="presParOf" srcId="{610C5C44-BF33-4754-83A3-F868E8793657}" destId="{692EFBF5-0504-4ECF-8239-1ED53ACD60E5}" srcOrd="0" destOrd="0" presId="urn:microsoft.com/office/officeart/2005/8/layout/hierarchy2"/>
+    <dgm:cxn modelId="{B59C03AF-98AF-452B-BA1A-6530C6A2E553}" type="presParOf" srcId="{610C5C44-BF33-4754-83A3-F868E8793657}" destId="{B619AA0B-B08A-4B57-B86F-971414FA058F}" srcOrd="1" destOrd="0" presId="urn:microsoft.com/office/officeart/2005/8/layout/hierarchy2"/>
+    <dgm:cxn modelId="{2CCF842F-E2D1-45C2-953E-A69EC4E3C27F}" type="presParOf" srcId="{B619AA0B-B08A-4B57-B86F-971414FA058F}" destId="{D3FB375D-2AC8-42EE-92BF-5D2A42F8374D}" srcOrd="0" destOrd="0" presId="urn:microsoft.com/office/officeart/2005/8/layout/hierarchy2"/>
+    <dgm:cxn modelId="{7841E425-A11A-4120-B38A-EE87C364D494}" type="presParOf" srcId="{D3FB375D-2AC8-42EE-92BF-5D2A42F8374D}" destId="{521AA742-E26C-4EC3-BAE0-C4BCD67B4F02}" srcOrd="0" destOrd="0" presId="urn:microsoft.com/office/officeart/2005/8/layout/hierarchy2"/>
+    <dgm:cxn modelId="{5E9527C6-ADDC-48CD-BACC-77786BD599C1}" type="presParOf" srcId="{B619AA0B-B08A-4B57-B86F-971414FA058F}" destId="{1DBA9347-AB9C-467A-A0AB-068BA9BA3CA3}" srcOrd="1" destOrd="0" presId="urn:microsoft.com/office/officeart/2005/8/layout/hierarchy2"/>
+    <dgm:cxn modelId="{2047F527-FFEE-4094-BF79-77BF7D607FA4}" type="presParOf" srcId="{1DBA9347-AB9C-467A-A0AB-068BA9BA3CA3}" destId="{FEFC4D71-D2CF-4E9A-9D4A-9B06B29089C9}" srcOrd="0" destOrd="0" presId="urn:microsoft.com/office/officeart/2005/8/layout/hierarchy2"/>
+    <dgm:cxn modelId="{B6CA1FD1-B0B5-44F5-BB07-5766ACB63B08}" type="presParOf" srcId="{1DBA9347-AB9C-467A-A0AB-068BA9BA3CA3}" destId="{F95B6000-5A35-4B89-B3CC-FEB95CE7133D}" srcOrd="1" destOrd="0" presId="urn:microsoft.com/office/officeart/2005/8/layout/hierarchy2"/>
+    <dgm:cxn modelId="{93D30837-EB2E-4D48-A11E-AE97FC073669}" type="presParOf" srcId="{B619AA0B-B08A-4B57-B86F-971414FA058F}" destId="{31BE62A8-B1BD-4E9C-BF1D-D6185FE83641}" srcOrd="2" destOrd="0" presId="urn:microsoft.com/office/officeart/2005/8/layout/hierarchy2"/>
+    <dgm:cxn modelId="{2311BF86-7C7E-4113-BEE9-3CCB3800DDE8}" type="presParOf" srcId="{31BE62A8-B1BD-4E9C-BF1D-D6185FE83641}" destId="{5487F5C6-70F3-40CF-8B6A-B8BCFFE951A2}" srcOrd="0" destOrd="0" presId="urn:microsoft.com/office/officeart/2005/8/layout/hierarchy2"/>
+    <dgm:cxn modelId="{D367F3B0-7AA5-478E-BB33-6E9BB0ED1C8D}" type="presParOf" srcId="{B619AA0B-B08A-4B57-B86F-971414FA058F}" destId="{52E0DA37-08C6-498E-8688-D983AC62B159}" srcOrd="3" destOrd="0" presId="urn:microsoft.com/office/officeart/2005/8/layout/hierarchy2"/>
+    <dgm:cxn modelId="{563C8727-7241-47A3-83E8-10D87B02BC6A}" type="presParOf" srcId="{52E0DA37-08C6-498E-8688-D983AC62B159}" destId="{B6A166ED-1E8A-4C2B-A9B1-5D27CA6C3505}" srcOrd="0" destOrd="0" presId="urn:microsoft.com/office/officeart/2005/8/layout/hierarchy2"/>
+    <dgm:cxn modelId="{E805D6A5-AE8E-4D35-8EAA-EBBA118B99D6}" type="presParOf" srcId="{52E0DA37-08C6-498E-8688-D983AC62B159}" destId="{CADED2CC-DE14-49CF-A73B-066B2CB72C7F}" srcOrd="1" destOrd="0" presId="urn:microsoft.com/office/officeart/2005/8/layout/hierarchy2"/>
   </dgm:cxnLst>
   <dgm:bg/>
   <dgm:whole/>

</xml_diff>